<commit_message>
Documento de Observaciones versión final
</commit_message>
<xml_diff>
--- a/Docs/Observaciones-Lab 3.docx
+++ b/Docs/Observaciones-Lab 3.docx
@@ -1,10 +1,10 @@
 
 <file path=word/document.xml><?xml version="1.0" encoding="utf-8"?>
-<w:document xmlns:wpc="http://schemas.microsoft.com/office/word/2010/wordprocessingCanvas" xmlns:cx="http://schemas.microsoft.com/office/drawing/2014/chartex" xmlns:cx1="http://schemas.microsoft.com/office/drawing/2015/9/8/chartex" xmlns:cx2="http://schemas.microsoft.com/office/drawing/2015/10/21/chartex" xmlns:cx3="http://schemas.microsoft.com/office/drawing/2016/5/9/chartex" xmlns:cx4="http://schemas.microsoft.com/office/drawing/2016/5/10/chartex" xmlns:cx5="http://schemas.microsoft.com/office/drawing/2016/5/11/chartex" xmlns:cx6="http://schemas.microsoft.com/office/drawing/2016/5/12/chartex" xmlns:cx7="http://schemas.microsoft.com/office/drawing/2016/5/13/chartex" xmlns:cx8="http://schemas.microsoft.com/office/drawing/2016/5/14/chartex" xmlns:mc="http://schemas.openxmlformats.org/markup-compatibility/2006" xmlns:aink="http://schemas.microsoft.com/office/drawing/2016/ink" xmlns:am3d="http://schemas.microsoft.com/office/drawing/2017/model3d" xmlns:o="urn:schemas-microsoft-com:office:office" xmlns:r="http://schemas.openxmlformats.org/officeDocument/2006/relationships" xmlns:m="http://schemas.openxmlformats.org/officeDocument/2006/math" xmlns:v="urn:schemas-microsoft-com:vml" xmlns:wp14="http://schemas.microsoft.com/office/word/2010/wordprocessingDrawing" xmlns:wp="http://schemas.openxmlformats.org/drawingml/2006/wordprocessingDrawing" xmlns:w10="urn:schemas-microsoft-com:office:word" xmlns:w="http://schemas.openxmlformats.org/wordprocessingml/2006/main" xmlns:w14="http://schemas.microsoft.com/office/word/2010/wordml" xmlns:w15="http://schemas.microsoft.com/office/word/2012/wordml" xmlns:w16cex="http://schemas.microsoft.com/office/word/2018/wordml/cex" xmlns:w16cid="http://schemas.microsoft.com/office/word/2016/wordml/cid" xmlns:w16="http://schemas.microsoft.com/office/word/2018/wordml" xmlns:w16se="http://schemas.microsoft.com/office/word/2015/wordml/symex" xmlns:wpg="http://schemas.microsoft.com/office/word/2010/wordprocessingGroup" xmlns:wpi="http://schemas.microsoft.com/office/word/2010/wordprocessingInk" xmlns:wne="http://schemas.microsoft.com/office/word/2006/wordml" xmlns:wps="http://schemas.microsoft.com/office/word/2010/wordprocessingShape" mc:Ignorable="w14 w15 w16se w16cid w16 w16cex wp14">
+<w:document xmlns:wpc="http://schemas.microsoft.com/office/word/2010/wordprocessingCanvas" xmlns:cx="http://schemas.microsoft.com/office/drawing/2014/chartex" xmlns:cx1="http://schemas.microsoft.com/office/drawing/2015/9/8/chartex" xmlns:cx2="http://schemas.microsoft.com/office/drawing/2015/10/21/chartex" xmlns:cx3="http://schemas.microsoft.com/office/drawing/2016/5/9/chartex" xmlns:cx4="http://schemas.microsoft.com/office/drawing/2016/5/10/chartex" xmlns:cx5="http://schemas.microsoft.com/office/drawing/2016/5/11/chartex" xmlns:cx6="http://schemas.microsoft.com/office/drawing/2016/5/12/chartex" xmlns:cx7="http://schemas.microsoft.com/office/drawing/2016/5/13/chartex" xmlns:cx8="http://schemas.microsoft.com/office/drawing/2016/5/14/chartex" xmlns:mc="http://schemas.openxmlformats.org/markup-compatibility/2006" xmlns:aink="http://schemas.microsoft.com/office/drawing/2016/ink" xmlns:am3d="http://schemas.microsoft.com/office/drawing/2017/model3d" xmlns:o="urn:schemas-microsoft-com:office:office" xmlns:r="http://schemas.openxmlformats.org/officeDocument/2006/relationships" xmlns:m="http://schemas.openxmlformats.org/officeDocument/2006/math" xmlns:v="urn:schemas-microsoft-com:vml" xmlns:wp14="http://schemas.microsoft.com/office/word/2010/wordprocessingDrawing" xmlns:wp="http://schemas.openxmlformats.org/drawingml/2006/wordprocessingDrawing" xmlns:w10="urn:schemas-microsoft-com:office:word" xmlns:w="http://schemas.openxmlformats.org/wordprocessingml/2006/main" xmlns:w14="http://schemas.microsoft.com/office/word/2010/wordml" xmlns:w15="http://schemas.microsoft.com/office/word/2012/wordml" xmlns:w16cex="http://schemas.microsoft.com/office/word/2018/wordml/cex" xmlns:w16cid="http://schemas.microsoft.com/office/word/2016/wordml/cid" xmlns:w16="http://schemas.microsoft.com/office/word/2018/wordml" xmlns:w16sdtdh="http://schemas.microsoft.com/office/word/2020/wordml/sdtdatahash" xmlns:w16se="http://schemas.microsoft.com/office/word/2015/wordml/symex" xmlns:wpg="http://schemas.microsoft.com/office/word/2010/wordprocessingGroup" xmlns:wpi="http://schemas.microsoft.com/office/word/2010/wordprocessingInk" xmlns:wne="http://schemas.microsoft.com/office/word/2006/wordml" xmlns:wps="http://schemas.microsoft.com/office/word/2010/wordprocessingShape" mc:Ignorable="w14 w15 w16se w16cid w16 w16cex w16sdtdh wp14">
   <w:body>
     <w:p>
       <w:pPr>
-        <w:pStyle w:val="Title"/>
+        <w:pStyle w:val="Ttulo"/>
         <w:jc w:val="center"/>
       </w:pPr>
       <w:r>
@@ -23,25 +23,19 @@
         <w:rPr>
           <w:lang w:val="es-419"/>
         </w:rPr>
-        <w:t xml:space="preserve">Estudiante </w:t>
-      </w:r>
-      <w:r>
-        <w:rPr>
-          <w:lang w:val="es-419"/>
-        </w:rPr>
-        <w:t>1</w:t>
-      </w:r>
-      <w:r>
-        <w:rPr>
-          <w:lang w:val="es-419"/>
-        </w:rPr>
-        <w:t xml:space="preserve"> </w:t>
-      </w:r>
-      <w:r>
-        <w:rPr>
-          <w:lang w:val="es-419"/>
-        </w:rPr>
-        <w:t>Cod XXXX</w:t>
+        <w:t xml:space="preserve">Nicolás Díaz Montaña </w:t>
+      </w:r>
+      <w:r>
+        <w:rPr>
+          <w:lang w:val="es-419"/>
+        </w:rPr>
+        <w:t xml:space="preserve">Cod </w:t>
+      </w:r>
+      <w:r>
+        <w:rPr>
+          <w:lang w:val="es-419"/>
+        </w:rPr>
+        <w:t>202021006</w:t>
       </w:r>
     </w:p>
     <w:p>
@@ -56,13 +50,25 @@
         <w:rPr>
           <w:lang w:val="es-419"/>
         </w:rPr>
-        <w:t xml:space="preserve">Estudiante </w:t>
-      </w:r>
-      <w:r>
-        <w:rPr>
-          <w:lang w:val="es-419"/>
-        </w:rPr>
-        <w:t>2 Cod XXXX</w:t>
+        <w:t>Daniel R Alonso</w:t>
+      </w:r>
+      <w:r>
+        <w:rPr>
+          <w:lang w:val="es-419"/>
+        </w:rPr>
+        <w:t xml:space="preserve"> A</w:t>
+      </w:r>
+      <w:r>
+        <w:rPr>
+          <w:lang w:val="es-419"/>
+        </w:rPr>
+        <w:t xml:space="preserve"> Cod </w:t>
+      </w:r>
+      <w:r>
+        <w:rPr>
+          <w:lang w:val="es-419"/>
+        </w:rPr>
+        <w:t>201419873</w:t>
       </w:r>
     </w:p>
     <w:p>
@@ -76,7 +82,7 @@
     </w:p>
     <w:p>
       <w:pPr>
-        <w:pStyle w:val="ListParagraph"/>
+        <w:pStyle w:val="Prrafodelista"/>
         <w:numPr>
           <w:ilvl w:val="0"/>
           <w:numId w:val="1"/>
@@ -108,12 +114,104 @@
           <w:rFonts w:ascii="Dax-Regular" w:hAnsi="Dax-Regular"/>
           <w:lang w:val="es-419"/>
         </w:rPr>
-        <w:t>con el usuario?</w:t>
-      </w:r>
-    </w:p>
-    <w:p>
-      <w:pPr>
-        <w:pStyle w:val="ListParagraph"/>
+        <w:t>con el usuario</w:t>
+      </w:r>
+    </w:p>
+    <w:p>
+      <w:pPr>
+        <w:pStyle w:val="Prrafodelista"/>
+        <w:numPr>
+          <w:ilvl w:val="0"/>
+          <w:numId w:val="2"/>
+        </w:numPr>
+        <w:spacing w:after="0"/>
+        <w:jc w:val="both"/>
+        <w:rPr>
+          <w:lang w:val="es-419"/>
+        </w:rPr>
+      </w:pPr>
+      <w:r>
+        <w:rPr>
+          <w:lang w:val="es-419"/>
+        </w:rPr>
+        <w:t xml:space="preserve">De lo que se puede evidenciar el principal medio de interacción del </w:t>
+      </w:r>
+      <w:r>
+        <w:rPr>
+          <w:lang w:val="es-419"/>
+        </w:rPr>
+        <w:t>view.py y el usuario es la consola</w:t>
+      </w:r>
+      <w:r>
+        <w:rPr>
+          <w:lang w:val="es-419"/>
+        </w:rPr>
+        <w:t xml:space="preserve"> En este caso se</w:t>
+      </w:r>
+      <w:r>
+        <w:rPr>
+          <w:lang w:val="es-419"/>
+        </w:rPr>
+        <w:t xml:space="preserve"> imprime</w:t>
+      </w:r>
+      <w:r>
+        <w:rPr>
+          <w:lang w:val="es-419"/>
+        </w:rPr>
+        <w:t>, primero,</w:t>
+      </w:r>
+      <w:r>
+        <w:rPr>
+          <w:lang w:val="es-419"/>
+        </w:rPr>
+        <w:t xml:space="preserve"> el Menu </w:t>
+      </w:r>
+      <w:r>
+        <w:rPr>
+          <w:lang w:val="es-419"/>
+        </w:rPr>
+        <w:t xml:space="preserve">del programa </w:t>
+      </w:r>
+      <w:r>
+        <w:rPr>
+          <w:lang w:val="es-419"/>
+        </w:rPr>
+        <w:t xml:space="preserve">y </w:t>
+      </w:r>
+      <w:r>
+        <w:rPr>
+          <w:lang w:val="es-419"/>
+        </w:rPr>
+        <w:t xml:space="preserve">le pregunta al usario por un input que define que función del programa quiere usar, para finalmente entregarle lo que </w:t>
+      </w:r>
+      <w:r>
+        <w:rPr>
+          <w:lang w:val="es-419"/>
+        </w:rPr>
+        <w:t>necesita</w:t>
+      </w:r>
+      <w:r>
+        <w:rPr>
+          <w:lang w:val="es-419"/>
+        </w:rPr>
+        <w:t xml:space="preserve"> (outpu</w:t>
+      </w:r>
+      <w:r>
+        <w:rPr>
+          <w:lang w:val="es-419"/>
+        </w:rPr>
+        <w:t>t</w:t>
+      </w:r>
+      <w:r>
+        <w:rPr>
+          <w:lang w:val="es-419"/>
+        </w:rPr>
+        <w:t xml:space="preserve">). </w:t>
+      </w:r>
+    </w:p>
+    <w:p>
+      <w:pPr>
+        <w:pStyle w:val="Prrafodelista"/>
         <w:numPr>
           <w:ilvl w:val="0"/>
           <w:numId w:val="1"/>
@@ -167,7 +265,57 @@
     </w:p>
     <w:p>
       <w:pPr>
-        <w:pStyle w:val="ListParagraph"/>
+        <w:pStyle w:val="Prrafodelista"/>
+        <w:numPr>
+          <w:ilvl w:val="0"/>
+          <w:numId w:val="2"/>
+        </w:numPr>
+        <w:spacing w:after="0"/>
+        <w:jc w:val="both"/>
+        <w:rPr>
+          <w:rFonts w:ascii="Dax-Regular" w:hAnsi="Dax-Regular"/>
+          <w:lang w:val="es-419"/>
+        </w:rPr>
+      </w:pPr>
+      <w:r>
+        <w:rPr>
+          <w:rFonts w:ascii="Dax-Regular" w:hAnsi="Dax-Regular"/>
+          <w:lang w:val="es-419"/>
+        </w:rPr>
+        <w:t xml:space="preserve">El proceso de almacenamiento empieza en la función newCatalog() en donde primero se crea </w:t>
+      </w:r>
+      <w:r>
+        <w:rPr>
+          <w:rFonts w:ascii="Dax-Regular" w:hAnsi="Dax-Regular"/>
+          <w:lang w:val="es-419"/>
+        </w:rPr>
+        <w:t>un diccionario con las llaves</w:t>
+      </w:r>
+      <w:r>
+        <w:rPr>
+          <w:rFonts w:ascii="Dax-Regular" w:hAnsi="Dax-Regular"/>
+          <w:lang w:val="es-419"/>
+        </w:rPr>
+        <w:t xml:space="preserve">: </w:t>
+      </w:r>
+      <w:r>
+        <w:rPr>
+          <w:rFonts w:ascii="Dax-Regular" w:hAnsi="Dax-Regular"/>
+          <w:lang w:val="es-419"/>
+        </w:rPr>
+        <w:t>books, authors, tags, book_tags) las cuales tiene</w:t>
+      </w:r>
+      <w:r>
+        <w:rPr>
+          <w:rFonts w:ascii="Dax-Regular" w:hAnsi="Dax-Regular"/>
+          <w:lang w:val="es-419"/>
+        </w:rPr>
+        <w:t>n integradas un ARRAY_LIST. Luego el programa utiliza las addBook(), addBookAuthor(), addTags(), addBookTag() para agregar información al catalogo.</w:t>
+      </w:r>
+    </w:p>
+    <w:p>
+      <w:pPr>
+        <w:pStyle w:val="Prrafodelista"/>
         <w:numPr>
           <w:ilvl w:val="0"/>
           <w:numId w:val="1"/>
@@ -184,7 +332,7 @@
           <w:rFonts w:ascii="Dax-Regular" w:hAnsi="Dax-Regular"/>
           <w:lang w:val="es-419"/>
         </w:rPr>
-        <w:t xml:space="preserve">¿Cuáles son las funciones que comunican el el </w:t>
+        <w:t xml:space="preserve">¿Cuáles son las funciones que comunican el </w:t>
       </w:r>
       <w:r>
         <w:rPr>
@@ -221,7 +369,29 @@
     </w:p>
     <w:p>
       <w:pPr>
-        <w:pStyle w:val="ListParagraph"/>
+        <w:pStyle w:val="Prrafodelista"/>
+        <w:numPr>
+          <w:ilvl w:val="0"/>
+          <w:numId w:val="2"/>
+        </w:numPr>
+        <w:spacing w:after="0"/>
+        <w:jc w:val="both"/>
+        <w:rPr>
+          <w:rFonts w:ascii="Dax-Regular" w:hAnsi="Dax-Regular"/>
+          <w:lang w:val="es-419"/>
+        </w:rPr>
+      </w:pPr>
+      <w:r>
+        <w:rPr>
+          <w:rFonts w:ascii="Dax-Regular" w:hAnsi="Dax-Regular"/>
+          <w:lang w:val="es-419"/>
+        </w:rPr>
+        <w:t>Todas las funciones ubicadas en el controller.py</w:t>
+      </w:r>
+    </w:p>
+    <w:p>
+      <w:pPr>
+        <w:pStyle w:val="Prrafodelista"/>
         <w:numPr>
           <w:ilvl w:val="0"/>
           <w:numId w:val="1"/>
@@ -242,7 +412,42 @@
     </w:p>
     <w:p>
       <w:pPr>
-        <w:pStyle w:val="ListParagraph"/>
+        <w:pStyle w:val="Prrafodelista"/>
+        <w:numPr>
+          <w:ilvl w:val="0"/>
+          <w:numId w:val="2"/>
+        </w:numPr>
+        <w:jc w:val="both"/>
+        <w:rPr>
+          <w:rFonts w:ascii="Dax-Regular" w:hAnsi="Dax-Regular"/>
+          <w:lang w:val="es-419"/>
+        </w:rPr>
+      </w:pPr>
+      <w:r>
+        <w:rPr>
+          <w:rFonts w:ascii="Dax-Regular" w:hAnsi="Dax-Regular"/>
+          <w:lang w:val="es-419"/>
+        </w:rPr>
+        <w:t xml:space="preserve">Según </w:t>
+      </w:r>
+      <w:r>
+        <w:rPr>
+          <w:rFonts w:ascii="Dax-Regular" w:hAnsi="Dax-Regular"/>
+          <w:lang w:val="es-419"/>
+        </w:rPr>
+        <w:t xml:space="preserve">la función newList() </w:t>
+      </w:r>
+      <w:r>
+        <w:rPr>
+          <w:rFonts w:ascii="Dax-Regular" w:hAnsi="Dax-Regular"/>
+          <w:lang w:val="es-419"/>
+        </w:rPr>
+        <w:t xml:space="preserve">se utiliza la función newList() del paquete de funciones de liststructure, pidiendo los parametros de datastructure, cmpfunction, key, filename y delimiter. </w:t>
+      </w:r>
+    </w:p>
+    <w:p>
+      <w:pPr>
+        <w:pStyle w:val="Prrafodelista"/>
         <w:numPr>
           <w:ilvl w:val="0"/>
           <w:numId w:val="1"/>
@@ -295,7 +500,35 @@
     </w:p>
     <w:p>
       <w:pPr>
-        <w:pStyle w:val="ListParagraph"/>
+        <w:pStyle w:val="Prrafodelista"/>
+        <w:numPr>
+          <w:ilvl w:val="0"/>
+          <w:numId w:val="2"/>
+        </w:numPr>
+        <w:jc w:val="both"/>
+        <w:rPr>
+          <w:rFonts w:ascii="Dax-Regular" w:hAnsi="Dax-Regular"/>
+          <w:lang w:val="es-419"/>
+        </w:rPr>
+      </w:pPr>
+      <w:r>
+        <w:rPr>
+          <w:rFonts w:ascii="Dax-Regular" w:hAnsi="Dax-Regular"/>
+          <w:lang w:val="es-419"/>
+        </w:rPr>
+        <w:t xml:space="preserve">Ségun la documentación dice que es la función de comparación de los elementos de la lista. Si no se provee función de comparación se utiliza la función por defecto </w:t>
+      </w:r>
+      <w:r>
+        <w:rPr>
+          <w:rFonts w:ascii="Dax-Regular" w:hAnsi="Dax-Regular"/>
+          <w:lang w:val="es-419"/>
+        </w:rPr>
+        <w:t>pero se debe proveer un valor para key. Si se provee una función de comparación el valor de key debe ser None.</w:t>
+      </w:r>
+    </w:p>
+    <w:p>
+      <w:pPr>
+        <w:pStyle w:val="Prrafodelista"/>
         <w:numPr>
           <w:ilvl w:val="0"/>
           <w:numId w:val="1"/>
@@ -311,7 +544,21 @@
           <w:rFonts w:ascii="Dax-Regular" w:hAnsi="Dax-Regular"/>
           <w:lang w:val="es-419"/>
         </w:rPr>
-        <w:t xml:space="preserve">¿Qué hace la funció </w:t>
+        <w:t>¿Qué hace la funció</w:t>
+      </w:r>
+      <w:r>
+        <w:rPr>
+          <w:rFonts w:ascii="Dax-Regular" w:hAnsi="Dax-Regular"/>
+          <w:lang w:val="es-419"/>
+        </w:rPr>
+        <w:t>n</w:t>
+      </w:r>
+      <w:r>
+        <w:rPr>
+          <w:rFonts w:ascii="Dax-Regular" w:hAnsi="Dax-Regular"/>
+          <w:lang w:val="es-419"/>
+        </w:rPr>
+        <w:t xml:space="preserve"> </w:t>
       </w:r>
       <w:r>
         <w:rPr>
@@ -332,7 +579,28 @@
     </w:p>
     <w:p>
       <w:pPr>
-        <w:pStyle w:val="ListParagraph"/>
+        <w:pStyle w:val="Prrafodelista"/>
+        <w:numPr>
+          <w:ilvl w:val="0"/>
+          <w:numId w:val="2"/>
+        </w:numPr>
+        <w:jc w:val="both"/>
+        <w:rPr>
+          <w:rFonts w:ascii="Dax-Regular" w:hAnsi="Dax-Regular"/>
+          <w:lang w:val="es-419"/>
+        </w:rPr>
+      </w:pPr>
+      <w:r>
+        <w:rPr>
+          <w:rFonts w:ascii="Dax-Regular" w:hAnsi="Dax-Regular"/>
+          <w:lang w:val="es-419"/>
+        </w:rPr>
+        <w:t>Según su documentación lo que hace esta función es crear un elemento en la última posición de la lista y se actualiza el apuntador a la ultima posición. Se incrementa el tamaño de la lista en 1.</w:t>
+      </w:r>
+    </w:p>
+    <w:p>
+      <w:pPr>
+        <w:pStyle w:val="Prrafodelista"/>
         <w:numPr>
           <w:ilvl w:val="0"/>
           <w:numId w:val="1"/>
@@ -369,7 +637,35 @@
     </w:p>
     <w:p>
       <w:pPr>
-        <w:pStyle w:val="ListParagraph"/>
+        <w:pStyle w:val="Prrafodelista"/>
+        <w:numPr>
+          <w:ilvl w:val="0"/>
+          <w:numId w:val="2"/>
+        </w:numPr>
+        <w:jc w:val="both"/>
+        <w:rPr>
+          <w:rFonts w:ascii="Dax-Regular" w:hAnsi="Dax-Regular"/>
+          <w:lang w:val="es-419"/>
+        </w:rPr>
+      </w:pPr>
+      <w:r>
+        <w:rPr>
+          <w:rFonts w:ascii="Dax-Regular" w:hAnsi="Dax-Regular"/>
+          <w:lang w:val="es-419"/>
+        </w:rPr>
+        <w:t>Según su documentación lo que hace esta función se recorre la lista hasta el elemento pos, el cual debe ser mayor que cero y menor o igual al tamaño de la lista. Se retorno el elemento en dicha posición sin elimarlo. La lista no puede ser vacia</w:t>
+      </w:r>
+      <w:r>
+        <w:rPr>
+          <w:rFonts w:ascii="Dax-Regular" w:hAnsi="Dax-Regular"/>
+          <w:lang w:val="es-419"/>
+        </w:rPr>
+        <w:t>.</w:t>
+      </w:r>
+    </w:p>
+    <w:p>
+      <w:pPr>
+        <w:pStyle w:val="Prrafodelista"/>
         <w:numPr>
           <w:ilvl w:val="0"/>
           <w:numId w:val="1"/>
@@ -406,7 +702,35 @@
     </w:p>
     <w:p>
       <w:pPr>
-        <w:pStyle w:val="ListParagraph"/>
+        <w:pStyle w:val="Prrafodelista"/>
+        <w:numPr>
+          <w:ilvl w:val="0"/>
+          <w:numId w:val="2"/>
+        </w:numPr>
+        <w:jc w:val="both"/>
+        <w:rPr>
+          <w:rFonts w:ascii="Dax-Regular" w:hAnsi="Dax-Regular"/>
+          <w:lang w:val="es-419"/>
+        </w:rPr>
+      </w:pPr>
+      <w:r>
+        <w:rPr>
+          <w:rFonts w:ascii="Dax-Regular" w:hAnsi="Dax-Regular"/>
+          <w:lang w:val="es-419"/>
+        </w:rPr>
+        <w:t xml:space="preserve">Según </w:t>
+      </w:r>
+      <w:r>
+        <w:rPr>
+          <w:rFonts w:ascii="Dax-Regular" w:hAnsi="Dax-Regular"/>
+          <w:lang w:val="es-419"/>
+        </w:rPr>
+        <w:t xml:space="preserve">la documentación la función retorna una lista que contiene los elementos a partir de la posición (pos), con una longitud en (numelem) elementos. Se crea una copia de dichos elementos y se retorna una lista nueva. </w:t>
+      </w:r>
+    </w:p>
+    <w:p>
+      <w:pPr>
+        <w:pStyle w:val="Prrafodelista"/>
         <w:numPr>
           <w:ilvl w:val="0"/>
           <w:numId w:val="1"/>
@@ -455,6 +779,58 @@
           <w:lang w:val="es-419"/>
         </w:rPr>
         <w:t>?</w:t>
+      </w:r>
+    </w:p>
+    <w:p>
+      <w:pPr>
+        <w:pStyle w:val="Prrafodelista"/>
+        <w:ind w:left="360"/>
+        <w:jc w:val="both"/>
+        <w:rPr>
+          <w:rFonts w:ascii="Dax-Regular" w:hAnsi="Dax-Regular"/>
+          <w:b/>
+          <w:bCs/>
+          <w:lang w:val="es-419"/>
+        </w:rPr>
+      </w:pPr>
+      <w:r>
+        <w:rPr>
+          <w:rFonts w:ascii="Dax-Regular" w:hAnsi="Dax-Regular"/>
+          <w:lang w:val="es-419"/>
+        </w:rPr>
+        <w:t xml:space="preserve">-Hubo un cambio en el tiempo de respuesta. No parecia demorarse tanto a comparación con el </w:t>
+      </w:r>
+      <w:r>
+        <w:rPr>
+          <w:rFonts w:ascii="Dax-Regular" w:hAnsi="Dax-Regular"/>
+          <w:b/>
+          <w:bCs/>
+          <w:lang w:val="es-419"/>
+        </w:rPr>
+        <w:t>“</w:t>
+      </w:r>
+      <w:r>
+        <w:rPr>
+          <w:rFonts w:ascii="Consolas" w:hAnsi="Consolas"/>
+          <w:b/>
+          <w:bCs/>
+          <w:lang w:val="es-419"/>
+        </w:rPr>
+        <w:t>ARRAY_LIST</w:t>
+      </w:r>
+      <w:r>
+        <w:rPr>
+          <w:rFonts w:ascii="Consolas" w:hAnsi="Consolas"/>
+          <w:lang w:val="es-419"/>
+        </w:rPr>
+        <w:t>”</w:t>
+      </w:r>
+      <w:r>
+        <w:rPr>
+          <w:rFonts w:ascii="Consolas" w:hAnsi="Consolas"/>
+          <w:lang w:val="es-419"/>
+        </w:rPr>
+        <w:t xml:space="preserve">. </w:t>
       </w:r>
     </w:p>
     <w:p>
@@ -475,7 +851,7 @@
 </file>
 
 <file path=word/numbering.xml><?xml version="1.0" encoding="utf-8"?>
-<w:numbering xmlns:wpc="http://schemas.microsoft.com/office/word/2010/wordprocessingCanvas" xmlns:cx="http://schemas.microsoft.com/office/drawing/2014/chartex" xmlns:cx1="http://schemas.microsoft.com/office/drawing/2015/9/8/chartex" xmlns:cx2="http://schemas.microsoft.com/office/drawing/2015/10/21/chartex" xmlns:cx3="http://schemas.microsoft.com/office/drawing/2016/5/9/chartex" xmlns:cx4="http://schemas.microsoft.com/office/drawing/2016/5/10/chartex" xmlns:cx5="http://schemas.microsoft.com/office/drawing/2016/5/11/chartex" xmlns:cx6="http://schemas.microsoft.com/office/drawing/2016/5/12/chartex" xmlns:cx7="http://schemas.microsoft.com/office/drawing/2016/5/13/chartex" xmlns:cx8="http://schemas.microsoft.com/office/drawing/2016/5/14/chartex" xmlns:mc="http://schemas.openxmlformats.org/markup-compatibility/2006" xmlns:aink="http://schemas.microsoft.com/office/drawing/2016/ink" xmlns:am3d="http://schemas.microsoft.com/office/drawing/2017/model3d" xmlns:o="urn:schemas-microsoft-com:office:office" xmlns:r="http://schemas.openxmlformats.org/officeDocument/2006/relationships" xmlns:m="http://schemas.openxmlformats.org/officeDocument/2006/math" xmlns:v="urn:schemas-microsoft-com:vml" xmlns:wp14="http://schemas.microsoft.com/office/word/2010/wordprocessingDrawing" xmlns:wp="http://schemas.openxmlformats.org/drawingml/2006/wordprocessingDrawing" xmlns:w10="urn:schemas-microsoft-com:office:word" xmlns:w="http://schemas.openxmlformats.org/wordprocessingml/2006/main" xmlns:w14="http://schemas.microsoft.com/office/word/2010/wordml" xmlns:w15="http://schemas.microsoft.com/office/word/2012/wordml" xmlns:w16cex="http://schemas.microsoft.com/office/word/2018/wordml/cex" xmlns:w16cid="http://schemas.microsoft.com/office/word/2016/wordml/cid" xmlns:w16="http://schemas.microsoft.com/office/word/2018/wordml" xmlns:w16se="http://schemas.microsoft.com/office/word/2015/wordml/symex" xmlns:wpg="http://schemas.microsoft.com/office/word/2010/wordprocessingGroup" xmlns:wpi="http://schemas.microsoft.com/office/word/2010/wordprocessingInk" xmlns:wne="http://schemas.microsoft.com/office/word/2006/wordml" xmlns:wps="http://schemas.microsoft.com/office/word/2010/wordprocessingShape" mc:Ignorable="w14 w15 w16se w16cid w16 w16cex wp14">
+<w:numbering xmlns:wpc="http://schemas.microsoft.com/office/word/2010/wordprocessingCanvas" xmlns:cx="http://schemas.microsoft.com/office/drawing/2014/chartex" xmlns:cx1="http://schemas.microsoft.com/office/drawing/2015/9/8/chartex" xmlns:cx2="http://schemas.microsoft.com/office/drawing/2015/10/21/chartex" xmlns:cx3="http://schemas.microsoft.com/office/drawing/2016/5/9/chartex" xmlns:cx4="http://schemas.microsoft.com/office/drawing/2016/5/10/chartex" xmlns:cx5="http://schemas.microsoft.com/office/drawing/2016/5/11/chartex" xmlns:cx6="http://schemas.microsoft.com/office/drawing/2016/5/12/chartex" xmlns:cx7="http://schemas.microsoft.com/office/drawing/2016/5/13/chartex" xmlns:cx8="http://schemas.microsoft.com/office/drawing/2016/5/14/chartex" xmlns:mc="http://schemas.openxmlformats.org/markup-compatibility/2006" xmlns:aink="http://schemas.microsoft.com/office/drawing/2016/ink" xmlns:am3d="http://schemas.microsoft.com/office/drawing/2017/model3d" xmlns:o="urn:schemas-microsoft-com:office:office" xmlns:r="http://schemas.openxmlformats.org/officeDocument/2006/relationships" xmlns:m="http://schemas.openxmlformats.org/officeDocument/2006/math" xmlns:v="urn:schemas-microsoft-com:vml" xmlns:wp14="http://schemas.microsoft.com/office/word/2010/wordprocessingDrawing" xmlns:wp="http://schemas.openxmlformats.org/drawingml/2006/wordprocessingDrawing" xmlns:w10="urn:schemas-microsoft-com:office:word" xmlns:w="http://schemas.openxmlformats.org/wordprocessingml/2006/main" xmlns:w14="http://schemas.microsoft.com/office/word/2010/wordml" xmlns:w15="http://schemas.microsoft.com/office/word/2012/wordml" xmlns:w16cex="http://schemas.microsoft.com/office/word/2018/wordml/cex" xmlns:w16cid="http://schemas.microsoft.com/office/word/2016/wordml/cid" xmlns:w16="http://schemas.microsoft.com/office/word/2018/wordml" xmlns:w16sdtdh="http://schemas.microsoft.com/office/word/2020/wordml/sdtdatahash" xmlns:w16se="http://schemas.microsoft.com/office/word/2015/wordml/symex" xmlns:wpg="http://schemas.microsoft.com/office/word/2010/wordprocessingGroup" xmlns:wpi="http://schemas.microsoft.com/office/word/2010/wordprocessingInk" xmlns:wne="http://schemas.microsoft.com/office/word/2006/wordml" xmlns:wps="http://schemas.microsoft.com/office/word/2010/wordprocessingShape" mc:Ignorable="w14 w15 w16se w16cid w16 w16cex w16sdtdh wp14">
   <w:abstractNum w:abstractNumId="0" w15:restartNumberingAfterBreak="0">
     <w:nsid w:val="446D4DDB"/>
     <w:multiLevelType w:val="multilevel"/>
@@ -589,14 +965,129 @@
       </w:rPr>
     </w:lvl>
   </w:abstractNum>
+  <w:abstractNum w:abstractNumId="1" w15:restartNumberingAfterBreak="0">
+    <w:nsid w:val="78B76693"/>
+    <w:multiLevelType w:val="hybridMultilevel"/>
+    <w:tmpl w:val="461E416E"/>
+    <w:lvl w:ilvl="0" w:tplc="14EABDF0">
+      <w:numFmt w:val="bullet"/>
+      <w:lvlText w:val="-"/>
+      <w:lvlJc w:val="left"/>
+      <w:pPr>
+        <w:ind w:left="720" w:hanging="360"/>
+      </w:pPr>
+      <w:rPr>
+        <w:rFonts w:ascii="Calibri" w:eastAsiaTheme="minorEastAsia" w:hAnsi="Calibri" w:cs="Calibri" w:hint="default"/>
+      </w:rPr>
+    </w:lvl>
+    <w:lvl w:ilvl="1" w:tplc="040A0003" w:tentative="1">
+      <w:start w:val="1"/>
+      <w:numFmt w:val="bullet"/>
+      <w:lvlText w:val="o"/>
+      <w:lvlJc w:val="left"/>
+      <w:pPr>
+        <w:ind w:left="1440" w:hanging="360"/>
+      </w:pPr>
+      <w:rPr>
+        <w:rFonts w:ascii="Courier New" w:hAnsi="Courier New" w:hint="default"/>
+      </w:rPr>
+    </w:lvl>
+    <w:lvl w:ilvl="2" w:tplc="040A0005" w:tentative="1">
+      <w:start w:val="1"/>
+      <w:numFmt w:val="bullet"/>
+      <w:lvlText w:val=""/>
+      <w:lvlJc w:val="left"/>
+      <w:pPr>
+        <w:ind w:left="2160" w:hanging="360"/>
+      </w:pPr>
+      <w:rPr>
+        <w:rFonts w:ascii="Wingdings" w:hAnsi="Wingdings" w:hint="default"/>
+      </w:rPr>
+    </w:lvl>
+    <w:lvl w:ilvl="3" w:tplc="040A0001" w:tentative="1">
+      <w:start w:val="1"/>
+      <w:numFmt w:val="bullet"/>
+      <w:lvlText w:val=""/>
+      <w:lvlJc w:val="left"/>
+      <w:pPr>
+        <w:ind w:left="2880" w:hanging="360"/>
+      </w:pPr>
+      <w:rPr>
+        <w:rFonts w:ascii="Symbol" w:hAnsi="Symbol" w:hint="default"/>
+      </w:rPr>
+    </w:lvl>
+    <w:lvl w:ilvl="4" w:tplc="040A0003" w:tentative="1">
+      <w:start w:val="1"/>
+      <w:numFmt w:val="bullet"/>
+      <w:lvlText w:val="o"/>
+      <w:lvlJc w:val="left"/>
+      <w:pPr>
+        <w:ind w:left="3600" w:hanging="360"/>
+      </w:pPr>
+      <w:rPr>
+        <w:rFonts w:ascii="Courier New" w:hAnsi="Courier New" w:hint="default"/>
+      </w:rPr>
+    </w:lvl>
+    <w:lvl w:ilvl="5" w:tplc="040A0005" w:tentative="1">
+      <w:start w:val="1"/>
+      <w:numFmt w:val="bullet"/>
+      <w:lvlText w:val=""/>
+      <w:lvlJc w:val="left"/>
+      <w:pPr>
+        <w:ind w:left="4320" w:hanging="360"/>
+      </w:pPr>
+      <w:rPr>
+        <w:rFonts w:ascii="Wingdings" w:hAnsi="Wingdings" w:hint="default"/>
+      </w:rPr>
+    </w:lvl>
+    <w:lvl w:ilvl="6" w:tplc="040A0001" w:tentative="1">
+      <w:start w:val="1"/>
+      <w:numFmt w:val="bullet"/>
+      <w:lvlText w:val=""/>
+      <w:lvlJc w:val="left"/>
+      <w:pPr>
+        <w:ind w:left="5040" w:hanging="360"/>
+      </w:pPr>
+      <w:rPr>
+        <w:rFonts w:ascii="Symbol" w:hAnsi="Symbol" w:hint="default"/>
+      </w:rPr>
+    </w:lvl>
+    <w:lvl w:ilvl="7" w:tplc="040A0003" w:tentative="1">
+      <w:start w:val="1"/>
+      <w:numFmt w:val="bullet"/>
+      <w:lvlText w:val="o"/>
+      <w:lvlJc w:val="left"/>
+      <w:pPr>
+        <w:ind w:left="5760" w:hanging="360"/>
+      </w:pPr>
+      <w:rPr>
+        <w:rFonts w:ascii="Courier New" w:hAnsi="Courier New" w:hint="default"/>
+      </w:rPr>
+    </w:lvl>
+    <w:lvl w:ilvl="8" w:tplc="040A0005" w:tentative="1">
+      <w:start w:val="1"/>
+      <w:numFmt w:val="bullet"/>
+      <w:lvlText w:val=""/>
+      <w:lvlJc w:val="left"/>
+      <w:pPr>
+        <w:ind w:left="6480" w:hanging="360"/>
+      </w:pPr>
+      <w:rPr>
+        <w:rFonts w:ascii="Wingdings" w:hAnsi="Wingdings" w:hint="default"/>
+      </w:rPr>
+    </w:lvl>
+  </w:abstractNum>
   <w:num w:numId="1">
     <w:abstractNumId w:val="0"/>
+  </w:num>
+  <w:num w:numId="2">
+    <w:abstractNumId w:val="1"/>
   </w:num>
 </w:numbering>
 </file>
 
 <file path=word/styles.xml><?xml version="1.0" encoding="utf-8"?>
-<w:styles xmlns:mc="http://schemas.openxmlformats.org/markup-compatibility/2006" xmlns:r="http://schemas.openxmlformats.org/officeDocument/2006/relationships" xmlns:w="http://schemas.openxmlformats.org/wordprocessingml/2006/main" xmlns:w14="http://schemas.microsoft.com/office/word/2010/wordml" xmlns:w15="http://schemas.microsoft.com/office/word/2012/wordml" xmlns:w16cex="http://schemas.microsoft.com/office/word/2018/wordml/cex" xmlns:w16cid="http://schemas.microsoft.com/office/word/2016/wordml/cid" xmlns:w16="http://schemas.microsoft.com/office/word/2018/wordml" xmlns:w16se="http://schemas.microsoft.com/office/word/2015/wordml/symex" mc:Ignorable="w14 w15 w16se w16cid w16 w16cex">
+<w:styles xmlns:mc="http://schemas.openxmlformats.org/markup-compatibility/2006" xmlns:r="http://schemas.openxmlformats.org/officeDocument/2006/relationships" xmlns:w="http://schemas.openxmlformats.org/wordprocessingml/2006/main" xmlns:w14="http://schemas.microsoft.com/office/word/2010/wordml" xmlns:w15="http://schemas.microsoft.com/office/word/2012/wordml" xmlns:w16cex="http://schemas.microsoft.com/office/word/2018/wordml/cex" xmlns:w16cid="http://schemas.microsoft.com/office/word/2016/wordml/cid" xmlns:w16="http://schemas.microsoft.com/office/word/2018/wordml" xmlns:w16sdtdh="http://schemas.microsoft.com/office/word/2020/wordml/sdtdatahash" xmlns:w16se="http://schemas.microsoft.com/office/word/2015/wordml/symex" mc:Ignorable="w14 w15 w16se w16cid w16 w16cex w16sdtdh">
   <w:docDefaults>
     <w:rPrDefault>
       <w:rPr>
@@ -997,13 +1488,13 @@
       <w:noProof/>
     </w:rPr>
   </w:style>
-  <w:style w:type="character" w:default="1" w:styleId="DefaultParagraphFont">
+  <w:style w:type="character" w:default="1" w:styleId="Fuentedeprrafopredeter">
     <w:name w:val="Default Paragraph Font"/>
     <w:uiPriority w:val="1"/>
     <w:semiHidden/>
     <w:unhideWhenUsed/>
   </w:style>
-  <w:style w:type="table" w:default="1" w:styleId="TableNormal">
+  <w:style w:type="table" w:default="1" w:styleId="Tablanormal">
     <w:name w:val="Normal Table"/>
     <w:uiPriority w:val="99"/>
     <w:semiHidden/>
@@ -1018,17 +1509,17 @@
       </w:tblCellMar>
     </w:tblPr>
   </w:style>
-  <w:style w:type="numbering" w:default="1" w:styleId="NoList">
+  <w:style w:type="numbering" w:default="1" w:styleId="Sinlista">
     <w:name w:val="No List"/>
     <w:uiPriority w:val="99"/>
     <w:semiHidden/>
     <w:unhideWhenUsed/>
   </w:style>
-  <w:style w:type="paragraph" w:styleId="Title">
+  <w:style w:type="paragraph" w:styleId="Ttulo">
     <w:name w:val="Title"/>
     <w:basedOn w:val="Normal"/>
     <w:next w:val="Normal"/>
-    <w:link w:val="TitleChar"/>
+    <w:link w:val="TtuloCar"/>
     <w:uiPriority w:val="10"/>
     <w:qFormat/>
     <w:rsid w:val="00BA3B38"/>
@@ -1044,10 +1535,10 @@
       <w:szCs w:val="56"/>
     </w:rPr>
   </w:style>
-  <w:style w:type="character" w:customStyle="1" w:styleId="TitleChar">
-    <w:name w:val="Title Char"/>
-    <w:basedOn w:val="DefaultParagraphFont"/>
-    <w:link w:val="Title"/>
+  <w:style w:type="character" w:customStyle="1" w:styleId="TtuloCar">
+    <w:name w:val="Título Car"/>
+    <w:basedOn w:val="Fuentedeprrafopredeter"/>
+    <w:link w:val="Ttulo"/>
     <w:uiPriority w:val="10"/>
     <w:rsid w:val="00BA3B38"/>
     <w:rPr>
@@ -1059,7 +1550,7 @@
       <w:szCs w:val="56"/>
     </w:rPr>
   </w:style>
-  <w:style w:type="paragraph" w:styleId="ListParagraph">
+  <w:style w:type="paragraph" w:styleId="Prrafodelista">
     <w:name w:val="List Paragraph"/>
     <w:basedOn w:val="Normal"/>
     <w:uiPriority w:val="34"/>

</xml_diff>